<commit_message>
Code cleanup and updated documentation
</commit_message>
<xml_diff>
--- a/documentation/IDD_windmill v4.3.docx
+++ b/documentation/IDD_windmill v4.3.docx
@@ -393,7 +393,7 @@
                 <wp:positionV relativeFrom="line">
                   <wp:posOffset>541020</wp:posOffset>
                 </wp:positionV>
-                <wp:extent cx="5551170" cy="4789805"/>
+                <wp:extent cx="5552440" cy="4791075"/>
                 <wp:effectExtent l="0" t="0" r="0" b="0"/>
                 <wp:wrapSquare wrapText="bothSides"/>
                 <wp:docPr id="1" name="officeArt object" descr="Text Box 7"/>
@@ -404,7 +404,7 @@
                       <wps:spPr>
                         <a:xfrm>
                           <a:off x="0" y="0"/>
-                          <a:ext cx="5550480" cy="4789080"/>
+                          <a:ext cx="5551920" cy="4790520"/>
                         </a:xfrm>
                         <a:prstGeom prst="rect">
                           <a:avLst/>
@@ -634,7 +634,7 @@
           </mc:Choice>
           <mc:Fallback>
             <w:pict>
-              <v:rect id="shape_0" ID="officeArt object" stroked="f" style="position:absolute;margin-left:0pt;margin-top:42.6pt;width:437pt;height:377.05pt;mso-position-horizontal-relative:margin">
+              <v:rect id="shape_0" ID="officeArt object" stroked="f" style="position:absolute;margin-left:0pt;margin-top:42.6pt;width:437.1pt;height:377.15pt;mso-position-horizontal-relative:margin">
                 <w10:wrap type="square"/>
                 <v:fill o:detectmouseclick="t" on="false"/>
                 <v:stroke color="#3465a4" weight="12600" joinstyle="round" endcap="flat"/>
@@ -2130,82 +2130,6 @@
     <w:p>
       <w:pPr>
         <w:pStyle w:val="Default"/>
-        <w:tabs>
-          <w:tab w:val="clear" w:pos="720"/>
-          <w:tab w:val="left" w:pos="567" w:leader="none"/>
-          <w:tab w:val="left" w:pos="1304" w:leader="none"/>
-          <w:tab w:val="left" w:pos="2608" w:leader="none"/>
-          <w:tab w:val="left" w:pos="3912" w:leader="none"/>
-          <w:tab w:val="left" w:pos="5216" w:leader="none"/>
-          <w:tab w:val="left" w:pos="6520" w:leader="none"/>
-          <w:tab w:val="left" w:pos="7824" w:leader="none"/>
-          <w:tab w:val="left" w:pos="9128" w:leader="none"/>
-        </w:tabs>
-        <w:bidi w:val="0"/>
-        <w:spacing w:before="0" w:after="0"/>
-        <w:ind w:left="0" w:right="0" w:hanging="0"/>
-        <w:jc w:val="both"/>
-        <w:rPr>
-          <w:rFonts w:ascii="Cambria" w:hAnsi="Cambria" w:eastAsia="Cambria" w:cs="Cambria"/>
-          <w:u w:val="none" w:color="000000"/>
-          <w14:textOutline w14:w="12700" w14:cap="flat">
-            <w14:noFill/>
-            <w14:miter w14:lim="400000"/>
-          </w14:textOutline>
-        </w:rPr>
-      </w:pPr>
-      <w:r>
-        <w:rPr>
-          <w:rFonts w:ascii="Cambria" w:hAnsi="Cambria"/>
-          <w:u w:val="none" w:color="000000"/>
-          <w:lang w:val="en-US"/>
-          <w14:textOutline w14:w="12700" w14:cap="flat">
-            <w14:noFill/>
-            <w14:miter w14:lim="400000"/>
-          </w14:textOutline>
-        </w:rPr>
-        <w:t xml:space="preserve">This </w:t>
-      </w:r>
-      <w:r>
-        <w:rPr>
-          <w:rFonts w:ascii="Cambria" w:hAnsi="Cambria"/>
-          <w:u w:val="none" w:color="000000"/>
-          <w:lang w:val="sv-SE"/>
-          <w14:textOutline w14:w="12700" w14:cap="flat">
-            <w14:noFill/>
-            <w14:miter w14:lim="400000"/>
-          </w14:textOutline>
-        </w:rPr>
-        <w:t>section shall</w:t>
-      </w:r>
-      <w:r>
-        <w:rPr>
-          <w:rFonts w:ascii="Cambria" w:hAnsi="Cambria"/>
-          <w:u w:val="none" w:color="000000"/>
-          <w:lang w:val="en-US"/>
-          <w14:textOutline w14:w="12700" w14:cap="flat">
-            <w14:noFill/>
-            <w14:miter w14:lim="400000"/>
-          </w14:textOutline>
-        </w:rPr>
-        <w:t xml:space="preserve"> outline the higher-level technical aspects of the interface design that must be known in order to have an Arrowhead system successfully consume it. Examples of such aspects include</w:t>
-      </w:r>
-      <w:r>
-        <w:rPr>
-          <w:rFonts w:ascii="Cambria" w:hAnsi="Cambria"/>
-          <w:u w:val="none" w:color="000000"/>
-          <w:lang w:val="sv-SE"/>
-          <w14:textOutline w14:w="12700" w14:cap="flat">
-            <w14:noFill/>
-            <w14:miter w14:lim="400000"/>
-          </w14:textOutline>
-        </w:rPr>
-        <w:t>:</w:t>
-      </w:r>
-    </w:p>
-    <w:p>
-      <w:pPr>
-        <w:pStyle w:val="Default"/>
         <w:numPr>
           <w:ilvl w:val="0"/>
           <w:numId w:val="5"/>
@@ -2238,11 +2162,19 @@
     <w:p>
       <w:pPr>
         <w:pStyle w:val="Default"/>
+        <w:keepNext w:val="false"/>
+        <w:keepLines w:val="false"/>
+        <w:pageBreakBefore w:val="false"/>
+        <w:widowControl/>
         <w:numPr>
           <w:ilvl w:val="1"/>
           <w:numId w:val="5"/>
         </w:numPr>
-        <w:spacing w:before="0" w:after="0"/>
+        <w:shd w:val="clear" w:color="auto" w:fill="auto"/>
+        <w:suppressAutoHyphens w:val="false"/>
+        <w:bidi w:val="0"/>
+        <w:spacing w:lineRule="auto" w:line="240" w:beforeAutospacing="0" w:before="0" w:afterAutospacing="0" w:after="0"/>
+        <w:ind w:left="449" w:right="0" w:hanging="180"/>
         <w:jc w:val="both"/>
         <w:rPr>
           <w:rFonts w:ascii="Cambria" w:hAnsi="Cambria"/>
@@ -2545,7 +2477,7 @@
             <w14:miter w14:lim="400000"/>
           </w14:textOutline>
         </w:rPr>
-        <w:t>Base path: /wm-data</w:t>
+        <w:t>Base path: /wm-data-json</w:t>
       </w:r>
     </w:p>
     <w:p>
@@ -2729,6 +2661,214 @@
           </w14:textOutline>
         </w:rPr>
         <w:t>. The wm-data service provides sensor data from a connected windmill. The provider utilizes a first in first out queue for the data sent by the windmill.</w:t>
+      </w:r>
+    </w:p>
+    <w:p>
+      <w:pPr>
+        <w:pStyle w:val="Body"/>
+        <w:bidi w:val="0"/>
+        <w:ind w:left="0" w:right="0" w:hanging="0"/>
+        <w:jc w:val="left"/>
+        <w:rPr>
+          <w:u w:val="none" w:color="000000"/>
+          <w:lang w:val="sv-SE"/>
+          <w14:textOutline w14:w="12700" w14:cap="flat">
+            <w14:noFill/>
+            <w14:miter w14:lim="400000"/>
+          </w14:textOutline>
+        </w:rPr>
+      </w:pPr>
+      <w:r>
+        <w:rPr>
+          <w:u w:val="none" w:color="000000"/>
+          <w:lang w:val="sv-SE"/>
+          <w14:textOutline w14:w="12700" w14:cap="flat">
+            <w14:noFill/>
+            <w14:miter w14:lim="400000"/>
+          </w14:textOutline>
+        </w:rPr>
+      </w:r>
+    </w:p>
+    <w:p>
+      <w:pPr>
+        <w:pStyle w:val="Body"/>
+        <w:bidi w:val="0"/>
+        <w:ind w:left="0" w:right="0" w:hanging="0"/>
+        <w:jc w:val="left"/>
+        <w:rPr>
+          <w:u w:val="none" w:color="000000"/>
+          <w:lang w:val="sv-SE"/>
+          <w14:textOutline w14:w="12700" w14:cap="flat">
+            <w14:noFill/>
+            <w14:miter w14:lim="400000"/>
+          </w14:textOutline>
+        </w:rPr>
+      </w:pPr>
+      <w:r>
+        <w:rPr>
+          <w:u w:val="none" w:color="000000"/>
+          <w:lang w:val="sv-SE"/>
+          <w14:textOutline w14:w="12700" w14:cap="flat">
+            <w14:noFill/>
+            <w14:miter w14:lim="400000"/>
+          </w14:textOutline>
+        </w:rPr>
+      </w:r>
+    </w:p>
+    <w:p>
+      <w:pPr>
+        <w:pStyle w:val="Body"/>
+        <w:bidi w:val="0"/>
+        <w:ind w:left="0" w:right="0" w:hanging="0"/>
+        <w:jc w:val="left"/>
+        <w:rPr>
+          <w:u w:val="none" w:color="000000"/>
+          <w:lang w:val="sv-SE"/>
+          <w14:textOutline w14:w="12700" w14:cap="flat">
+            <w14:noFill/>
+            <w14:miter w14:lim="400000"/>
+          </w14:textOutline>
+        </w:rPr>
+      </w:pPr>
+      <w:r>
+        <w:rPr>
+          <w:u w:val="none" w:color="000000"/>
+          <w:lang w:val="sv-SE"/>
+          <w14:textOutline w14:w="12700" w14:cap="flat">
+            <w14:noFill/>
+            <w14:miter w14:lim="400000"/>
+          </w14:textOutline>
+        </w:rPr>
+      </w:r>
+    </w:p>
+    <w:p>
+      <w:pPr>
+        <w:pStyle w:val="Body"/>
+        <w:bidi w:val="0"/>
+        <w:ind w:left="0" w:right="0" w:hanging="0"/>
+        <w:jc w:val="left"/>
+        <w:rPr>
+          <w:u w:val="none" w:color="000000"/>
+          <w:lang w:val="sv-SE"/>
+          <w14:textOutline w14:w="12700" w14:cap="flat">
+            <w14:noFill/>
+            <w14:miter w14:lim="400000"/>
+          </w14:textOutline>
+        </w:rPr>
+      </w:pPr>
+      <w:r>
+        <w:rPr>
+          <w:u w:val="none" w:color="000000"/>
+          <w:lang w:val="sv-SE"/>
+          <w14:textOutline w14:w="12700" w14:cap="flat">
+            <w14:noFill/>
+            <w14:miter w14:lim="400000"/>
+          </w14:textOutline>
+        </w:rPr>
+      </w:r>
+    </w:p>
+    <w:p>
+      <w:pPr>
+        <w:pStyle w:val="Body"/>
+        <w:bidi w:val="0"/>
+        <w:ind w:left="0" w:right="0" w:hanging="0"/>
+        <w:jc w:val="left"/>
+        <w:rPr>
+          <w:u w:val="none" w:color="000000"/>
+          <w:lang w:val="sv-SE"/>
+          <w14:textOutline w14:w="12700" w14:cap="flat">
+            <w14:noFill/>
+            <w14:miter w14:lim="400000"/>
+          </w14:textOutline>
+        </w:rPr>
+      </w:pPr>
+      <w:r>
+        <w:rPr>
+          <w:u w:val="none" w:color="000000"/>
+          <w:lang w:val="sv-SE"/>
+          <w14:textOutline w14:w="12700" w14:cap="flat">
+            <w14:noFill/>
+            <w14:miter w14:lim="400000"/>
+          </w14:textOutline>
+        </w:rPr>
+      </w:r>
+    </w:p>
+    <w:p>
+      <w:pPr>
+        <w:pStyle w:val="Body"/>
+        <w:bidi w:val="0"/>
+        <w:ind w:left="0" w:right="0" w:hanging="0"/>
+        <w:jc w:val="left"/>
+        <w:rPr>
+          <w:u w:val="none" w:color="000000"/>
+          <w:lang w:val="sv-SE"/>
+          <w14:textOutline w14:w="12700" w14:cap="flat">
+            <w14:noFill/>
+            <w14:miter w14:lim="400000"/>
+          </w14:textOutline>
+        </w:rPr>
+      </w:pPr>
+      <w:r>
+        <w:rPr>
+          <w:u w:val="none" w:color="000000"/>
+          <w:lang w:val="sv-SE"/>
+          <w14:textOutline w14:w="12700" w14:cap="flat">
+            <w14:noFill/>
+            <w14:miter w14:lim="400000"/>
+          </w14:textOutline>
+        </w:rPr>
+      </w:r>
+    </w:p>
+    <w:p>
+      <w:pPr>
+        <w:pStyle w:val="Body"/>
+        <w:bidi w:val="0"/>
+        <w:ind w:left="0" w:right="0" w:hanging="0"/>
+        <w:jc w:val="left"/>
+        <w:rPr>
+          <w:u w:val="none" w:color="000000"/>
+          <w:lang w:val="sv-SE"/>
+          <w14:textOutline w14:w="12700" w14:cap="flat">
+            <w14:noFill/>
+            <w14:miter w14:lim="400000"/>
+          </w14:textOutline>
+        </w:rPr>
+      </w:pPr>
+      <w:r>
+        <w:rPr>
+          <w:u w:val="none" w:color="000000"/>
+          <w:lang w:val="sv-SE"/>
+          <w14:textOutline w14:w="12700" w14:cap="flat">
+            <w14:noFill/>
+            <w14:miter w14:lim="400000"/>
+          </w14:textOutline>
+        </w:rPr>
+      </w:r>
+    </w:p>
+    <w:p>
+      <w:pPr>
+        <w:pStyle w:val="Body"/>
+        <w:bidi w:val="0"/>
+        <w:ind w:left="0" w:right="0" w:hanging="0"/>
+        <w:jc w:val="left"/>
+        <w:rPr>
+          <w:u w:val="none" w:color="000000"/>
+          <w:lang w:val="sv-SE"/>
+          <w14:textOutline w14:w="12700" w14:cap="flat">
+            <w14:noFill/>
+            <w14:miter w14:lim="400000"/>
+          </w14:textOutline>
+        </w:rPr>
+      </w:pPr>
+      <w:r>
+        <w:rPr>
+          <w:u w:val="none" w:color="000000"/>
+          <w:lang w:val="sv-SE"/>
+          <w14:textOutline w14:w="12700" w14:cap="flat">
+            <w14:noFill/>
+            <w14:miter w14:lim="400000"/>
+          </w14:textOutline>
+        </w:rPr>
       </w:r>
     </w:p>
     <w:p>
@@ -3499,8 +3639,8 @@
       <w:tblGrid>
         <w:gridCol w:w="1348"/>
         <w:gridCol w:w="2610"/>
-        <w:gridCol w:w="1170"/>
-        <w:gridCol w:w="1982"/>
+        <w:gridCol w:w="1168"/>
+        <w:gridCol w:w="1984"/>
         <w:gridCol w:w="2609"/>
       </w:tblGrid>
       <w:tr>
@@ -3617,7 +3757,7 @@
         </w:tc>
         <w:tc>
           <w:tcPr>
-            <w:tcW w:w="1170" w:type="dxa"/>
+            <w:tcW w:w="1168" w:type="dxa"/>
             <w:tcBorders>
               <w:top w:val="single" w:sz="4" w:space="0" w:color="000000"/>
               <w:left w:val="single" w:sz="4" w:space="0" w:color="000000"/>
@@ -3665,7 +3805,7 @@
         </w:tc>
         <w:tc>
           <w:tcPr>
-            <w:tcW w:w="1982" w:type="dxa"/>
+            <w:tcW w:w="1984" w:type="dxa"/>
             <w:tcBorders>
               <w:top w:val="single" w:sz="4" w:space="0" w:color="000000"/>
               <w:left w:val="single" w:sz="4" w:space="0" w:color="000000"/>
@@ -3837,7 +3977,7 @@
         </w:tc>
         <w:tc>
           <w:tcPr>
-            <w:tcW w:w="1170" w:type="dxa"/>
+            <w:tcW w:w="1168" w:type="dxa"/>
             <w:tcBorders>
               <w:top w:val="single" w:sz="4" w:space="0" w:color="000000"/>
               <w:left w:val="single" w:sz="4" w:space="0" w:color="000000"/>
@@ -3911,7 +4051,7 @@
         </w:tc>
         <w:tc>
           <w:tcPr>
-            <w:tcW w:w="1982" w:type="dxa"/>
+            <w:tcW w:w="1984" w:type="dxa"/>
             <w:tcBorders>
               <w:top w:val="single" w:sz="4" w:space="0" w:color="000000"/>
               <w:left w:val="single" w:sz="4" w:space="0" w:color="000000"/>
@@ -4246,9 +4386,63 @@
             <w14:miter w14:lim="400000"/>
           </w14:textOutline>
         </w:rPr>
-        <w:t xml:space="preserve"> Model</w:t>
+        <w:t xml:space="preserve"> Mode</w:t>
       </w:r>
       <w:bookmarkEnd w:id="3"/>
+      <w:r>
+        <w:rPr>
+          <w:b w:val="false"/>
+          <w:bCs w:val="false"/>
+          <w:sz w:val="48"/>
+          <w:szCs w:val="48"/>
+          <w:u w:val="none" w:color="000000"/>
+          <w:lang w:val="en-US"/>
+          <w14:textOutline w14:w="12700" w14:cap="flat">
+            <w14:noFill/>
+            <w14:miter w14:lim="400000"/>
+          </w14:textOutline>
+        </w:rPr>
+        <w:t>l</w:t>
+      </w:r>
+    </w:p>
+    <w:p>
+      <w:pPr>
+        <w:pStyle w:val="Body"/>
+        <w:numPr>
+          <w:ilvl w:val="0"/>
+          <w:numId w:val="0"/>
+        </w:numPr>
+        <w:bidi w:val="0"/>
+        <w:spacing w:before="400" w:after="0"/>
+        <w:ind w:left="1428" w:right="0" w:hanging="1134"/>
+        <w:jc w:val="left"/>
+        <w:outlineLvl w:val="0"/>
+        <w:rPr>
+          <w:b w:val="false"/>
+          <w:b w:val="false"/>
+          <w:bCs w:val="false"/>
+          <w:sz w:val="48"/>
+          <w:szCs w:val="48"/>
+          <w:u w:val="none" w:color="000000"/>
+          <w14:textOutline w14:w="12700" w14:cap="flat">
+            <w14:noFill/>
+            <w14:miter w14:lim="400000"/>
+          </w14:textOutline>
+        </w:rPr>
+      </w:pPr>
+      <w:r>
+        <w:rPr>
+          <w:b w:val="false"/>
+          <w:bCs w:val="false"/>
+          <w:sz w:val="48"/>
+          <w:szCs w:val="48"/>
+          <w:u w:val="none" w:color="000000"/>
+          <w14:textOutline w14:w="12700" w14:cap="flat">
+            <w14:noFill/>
+            <w14:miter w14:lim="400000"/>
+          </w14:textOutline>
+        </w:rPr>
+      </w:r>
     </w:p>
     <w:p>
       <w:pPr>
@@ -4417,6 +4611,18 @@
       </w:pPr>
       <w:r>
         <w:rPr>
+          <w:highlight w:val="darkGray"/>
+          <w:u w:val="none" w:color="000000"/>
+          <w:lang w:val="sv-SE"/>
+          <w14:textOutline w14:w="12700" w14:cap="flat">
+            <w14:noFill/>
+            <w14:miter w14:lim="400000"/>
+          </w14:textOutline>
+        </w:rPr>
+        <w:t xml:space="preserve">{”timeStamp”: &lt;time&gt;, ”speed” : &lt;speed&gt;, ”accelerometer” : &lt;value1&gt; ,…. , ”accelerometer” : &lt;value16384&gt; }     </w:t>
+      </w:r>
+      <w:r>
+        <w:rPr>
           <w:highlight w:val="blue"/>
           <w:u w:val="none" w:color="000000"/>
           <w:lang w:val="sv-SE"/>
@@ -4425,7 +4631,7 @@
             <w14:miter w14:lim="400000"/>
           </w14:textOutline>
         </w:rPr>
-        <w:t xml:space="preserve">{”timeStamp”: &lt;time&gt;, ”speed” : &lt;speed&gt;, ”accelerometer” : &lt;value1&gt; ,…. , ”accelerometer” : &lt;value16384&gt; }                                                                                                                              </w:t>
+        <w:t xml:space="preserve">                                                                                                                         </w:t>
       </w:r>
       <w:r>
         <w:rPr>
@@ -4442,6 +4648,186 @@
     <w:p>
       <w:pPr>
         <w:pStyle w:val="Body"/>
+        <w:numPr>
+          <w:ilvl w:val="0"/>
+          <w:numId w:val="0"/>
+        </w:numPr>
+        <w:bidi w:val="0"/>
+        <w:ind w:left="376" w:right="0" w:hanging="0"/>
+        <w:jc w:val="left"/>
+        <w:rPr>
+          <w:u w:val="none" w:color="000000"/>
+          <w:lang w:val="sv-SE"/>
+          <w14:textOutline w14:w="12700" w14:cap="flat">
+            <w14:noFill/>
+            <w14:miter w14:lim="400000"/>
+          </w14:textOutline>
+        </w:rPr>
+      </w:pPr>
+      <w:r>
+        <w:rPr>
+          <w:u w:val="none" w:color="000000"/>
+          <w:lang w:val="sv-SE"/>
+          <w14:textOutline w14:w="12700" w14:cap="flat">
+            <w14:noFill/>
+            <w14:miter w14:lim="400000"/>
+          </w14:textOutline>
+        </w:rPr>
+      </w:r>
+    </w:p>
+    <w:p>
+      <w:pPr>
+        <w:pStyle w:val="Body"/>
+        <w:numPr>
+          <w:ilvl w:val="0"/>
+          <w:numId w:val="0"/>
+        </w:numPr>
+        <w:bidi w:val="0"/>
+        <w:ind w:left="376" w:right="0" w:hanging="0"/>
+        <w:jc w:val="left"/>
+        <w:rPr>
+          <w:u w:val="none" w:color="000000"/>
+          <w:lang w:val="sv-SE"/>
+          <w14:textOutline w14:w="12700" w14:cap="flat">
+            <w14:noFill/>
+            <w14:miter w14:lim="400000"/>
+          </w14:textOutline>
+        </w:rPr>
+      </w:pPr>
+      <w:r>
+        <w:rPr>
+          <w:u w:val="none" w:color="000000"/>
+          <w:lang w:val="sv-SE"/>
+          <w14:textOutline w14:w="12700" w14:cap="flat">
+            <w14:noFill/>
+            <w14:miter w14:lim="400000"/>
+          </w14:textOutline>
+        </w:rPr>
+      </w:r>
+    </w:p>
+    <w:p>
+      <w:pPr>
+        <w:pStyle w:val="Body"/>
+        <w:numPr>
+          <w:ilvl w:val="0"/>
+          <w:numId w:val="0"/>
+        </w:numPr>
+        <w:bidi w:val="0"/>
+        <w:ind w:left="376" w:right="0" w:hanging="0"/>
+        <w:jc w:val="left"/>
+        <w:rPr>
+          <w:u w:val="none" w:color="000000"/>
+          <w:lang w:val="sv-SE"/>
+          <w14:textOutline w14:w="12700" w14:cap="flat">
+            <w14:noFill/>
+            <w14:miter w14:lim="400000"/>
+          </w14:textOutline>
+        </w:rPr>
+      </w:pPr>
+      <w:r>
+        <w:rPr>
+          <w:u w:val="none" w:color="000000"/>
+          <w:lang w:val="sv-SE"/>
+          <w14:textOutline w14:w="12700" w14:cap="flat">
+            <w14:noFill/>
+            <w14:miter w14:lim="400000"/>
+          </w14:textOutline>
+        </w:rPr>
+      </w:r>
+    </w:p>
+    <w:p>
+      <w:pPr>
+        <w:pStyle w:val="Body"/>
+        <w:numPr>
+          <w:ilvl w:val="0"/>
+          <w:numId w:val="0"/>
+        </w:numPr>
+        <w:bidi w:val="0"/>
+        <w:ind w:left="376" w:right="0" w:hanging="0"/>
+        <w:jc w:val="left"/>
+        <w:rPr>
+          <w:u w:val="none" w:color="000000"/>
+          <w:lang w:val="sv-SE"/>
+          <w14:textOutline w14:w="12700" w14:cap="flat">
+            <w14:noFill/>
+            <w14:miter w14:lim="400000"/>
+          </w14:textOutline>
+        </w:rPr>
+      </w:pPr>
+      <w:r>
+        <w:rPr>
+          <w:u w:val="none" w:color="000000"/>
+          <w:lang w:val="sv-SE"/>
+          <w14:textOutline w14:w="12700" w14:cap="flat">
+            <w14:noFill/>
+            <w14:miter w14:lim="400000"/>
+          </w14:textOutline>
+        </w:rPr>
+      </w:r>
+    </w:p>
+    <w:p>
+      <w:pPr>
+        <w:pStyle w:val="Body"/>
+        <w:numPr>
+          <w:ilvl w:val="0"/>
+          <w:numId w:val="0"/>
+        </w:numPr>
+        <w:bidi w:val="0"/>
+        <w:ind w:left="376" w:right="0" w:hanging="0"/>
+        <w:jc w:val="left"/>
+        <w:rPr>
+          <w:u w:val="none" w:color="000000"/>
+          <w:lang w:val="sv-SE"/>
+          <w14:textOutline w14:w="12700" w14:cap="flat">
+            <w14:noFill/>
+            <w14:miter w14:lim="400000"/>
+          </w14:textOutline>
+        </w:rPr>
+      </w:pPr>
+      <w:r>
+        <w:rPr>
+          <w:u w:val="none" w:color="000000"/>
+          <w:lang w:val="sv-SE"/>
+          <w14:textOutline w14:w="12700" w14:cap="flat">
+            <w14:noFill/>
+            <w14:miter w14:lim="400000"/>
+          </w14:textOutline>
+        </w:rPr>
+      </w:r>
+    </w:p>
+    <w:p>
+      <w:pPr>
+        <w:pStyle w:val="Body"/>
+        <w:numPr>
+          <w:ilvl w:val="0"/>
+          <w:numId w:val="0"/>
+        </w:numPr>
+        <w:bidi w:val="0"/>
+        <w:ind w:left="376" w:right="0" w:hanging="0"/>
+        <w:jc w:val="left"/>
+        <w:rPr>
+          <w:u w:val="none" w:color="000000"/>
+          <w:lang w:val="sv-SE"/>
+          <w14:textOutline w14:w="12700" w14:cap="flat">
+            <w14:noFill/>
+            <w14:miter w14:lim="400000"/>
+          </w14:textOutline>
+        </w:rPr>
+      </w:pPr>
+      <w:r>
+        <w:rPr>
+          <w:u w:val="none" w:color="000000"/>
+          <w:lang w:val="sv-SE"/>
+          <w14:textOutline w14:w="12700" w14:cap="flat">
+            <w14:noFill/>
+            <w14:miter w14:lim="400000"/>
+          </w14:textOutline>
+        </w:rPr>
+      </w:r>
+    </w:p>
+    <w:p>
+      <w:pPr>
+        <w:pStyle w:val="Body"/>
         <w:bidi w:val="0"/>
         <w:ind w:left="0" w:right="0" w:hanging="0"/>
         <w:jc w:val="left"/>
@@ -4463,7 +4849,6 @@
             <w14:miter w14:lim="400000"/>
           </w14:textOutline>
         </w:rPr>
-        <w:t>Example of input and output data shall be provided as examples with tables explaining the data parameters used. What fields are included in the tables will vary depending on the concrete encoding used by the interface design described the the IDD. The below tables assumes that JSON is the encoding  in question.</w:t>
       </w:r>
     </w:p>
     <w:p>
@@ -5201,7 +5586,14 @@
         </w:rPr>
       </w:pPr>
       <w:r>
-        <w:rPr/>
+        <w:rPr>
+          <w:u w:val="none" w:color="000000"/>
+          <w:lang w:val="en-US"/>
+          <w14:textOutline w14:w="12700" w14:cap="flat">
+            <w14:noFill/>
+            <w14:miter w14:lim="400000"/>
+          </w14:textOutline>
+        </w:rPr>
       </w:r>
     </w:p>
     <w:p>
@@ -6615,6 +7007,214 @@
     </w:p>
     <w:p>
       <w:pPr>
+        <w:pStyle w:val="Body"/>
+        <w:bidi w:val="0"/>
+        <w:ind w:left="0" w:right="0" w:hanging="0"/>
+        <w:jc w:val="left"/>
+        <w:rPr>
+          <w:u w:val="none" w:color="000000"/>
+          <w:lang w:val="en-US"/>
+          <w14:textOutline w14:w="12700" w14:cap="flat">
+            <w14:noFill/>
+            <w14:miter w14:lim="400000"/>
+          </w14:textOutline>
+        </w:rPr>
+      </w:pPr>
+      <w:r>
+        <w:rPr>
+          <w:u w:val="none" w:color="000000"/>
+          <w:lang w:val="en-US"/>
+          <w14:textOutline w14:w="12700" w14:cap="flat">
+            <w14:noFill/>
+            <w14:miter w14:lim="400000"/>
+          </w14:textOutline>
+        </w:rPr>
+      </w:r>
+    </w:p>
+    <w:p>
+      <w:pPr>
+        <w:pStyle w:val="Body"/>
+        <w:bidi w:val="0"/>
+        <w:ind w:left="0" w:right="0" w:hanging="0"/>
+        <w:jc w:val="left"/>
+        <w:rPr>
+          <w:u w:val="none" w:color="000000"/>
+          <w:lang w:val="en-US"/>
+          <w14:textOutline w14:w="12700" w14:cap="flat">
+            <w14:noFill/>
+            <w14:miter w14:lim="400000"/>
+          </w14:textOutline>
+        </w:rPr>
+      </w:pPr>
+      <w:r>
+        <w:rPr>
+          <w:u w:val="none" w:color="000000"/>
+          <w:lang w:val="en-US"/>
+          <w14:textOutline w14:w="12700" w14:cap="flat">
+            <w14:noFill/>
+            <w14:miter w14:lim="400000"/>
+          </w14:textOutline>
+        </w:rPr>
+      </w:r>
+    </w:p>
+    <w:p>
+      <w:pPr>
+        <w:pStyle w:val="Body"/>
+        <w:bidi w:val="0"/>
+        <w:ind w:left="0" w:right="0" w:hanging="0"/>
+        <w:jc w:val="left"/>
+        <w:rPr>
+          <w:u w:val="none" w:color="000000"/>
+          <w:lang w:val="en-US"/>
+          <w14:textOutline w14:w="12700" w14:cap="flat">
+            <w14:noFill/>
+            <w14:miter w14:lim="400000"/>
+          </w14:textOutline>
+        </w:rPr>
+      </w:pPr>
+      <w:r>
+        <w:rPr>
+          <w:u w:val="none" w:color="000000"/>
+          <w:lang w:val="en-US"/>
+          <w14:textOutline w14:w="12700" w14:cap="flat">
+            <w14:noFill/>
+            <w14:miter w14:lim="400000"/>
+          </w14:textOutline>
+        </w:rPr>
+      </w:r>
+    </w:p>
+    <w:p>
+      <w:pPr>
+        <w:pStyle w:val="Body"/>
+        <w:bidi w:val="0"/>
+        <w:ind w:left="0" w:right="0" w:hanging="0"/>
+        <w:jc w:val="left"/>
+        <w:rPr>
+          <w:u w:val="none" w:color="000000"/>
+          <w:lang w:val="en-US"/>
+          <w14:textOutline w14:w="12700" w14:cap="flat">
+            <w14:noFill/>
+            <w14:miter w14:lim="400000"/>
+          </w14:textOutline>
+        </w:rPr>
+      </w:pPr>
+      <w:r>
+        <w:rPr>
+          <w:u w:val="none" w:color="000000"/>
+          <w:lang w:val="en-US"/>
+          <w14:textOutline w14:w="12700" w14:cap="flat">
+            <w14:noFill/>
+            <w14:miter w14:lim="400000"/>
+          </w14:textOutline>
+        </w:rPr>
+      </w:r>
+    </w:p>
+    <w:p>
+      <w:pPr>
+        <w:pStyle w:val="Body"/>
+        <w:bidi w:val="0"/>
+        <w:ind w:left="0" w:right="0" w:hanging="0"/>
+        <w:jc w:val="left"/>
+        <w:rPr>
+          <w:u w:val="none" w:color="000000"/>
+          <w:lang w:val="en-US"/>
+          <w14:textOutline w14:w="12700" w14:cap="flat">
+            <w14:noFill/>
+            <w14:miter w14:lim="400000"/>
+          </w14:textOutline>
+        </w:rPr>
+      </w:pPr>
+      <w:r>
+        <w:rPr>
+          <w:u w:val="none" w:color="000000"/>
+          <w:lang w:val="en-US"/>
+          <w14:textOutline w14:w="12700" w14:cap="flat">
+            <w14:noFill/>
+            <w14:miter w14:lim="400000"/>
+          </w14:textOutline>
+        </w:rPr>
+      </w:r>
+    </w:p>
+    <w:p>
+      <w:pPr>
+        <w:pStyle w:val="Body"/>
+        <w:bidi w:val="0"/>
+        <w:ind w:left="0" w:right="0" w:hanging="0"/>
+        <w:jc w:val="left"/>
+        <w:rPr>
+          <w:u w:val="none" w:color="000000"/>
+          <w:lang w:val="en-US"/>
+          <w14:textOutline w14:w="12700" w14:cap="flat">
+            <w14:noFill/>
+            <w14:miter w14:lim="400000"/>
+          </w14:textOutline>
+        </w:rPr>
+      </w:pPr>
+      <w:r>
+        <w:rPr>
+          <w:u w:val="none" w:color="000000"/>
+          <w:lang w:val="en-US"/>
+          <w14:textOutline w14:w="12700" w14:cap="flat">
+            <w14:noFill/>
+            <w14:miter w14:lim="400000"/>
+          </w14:textOutline>
+        </w:rPr>
+      </w:r>
+    </w:p>
+    <w:p>
+      <w:pPr>
+        <w:pStyle w:val="Body"/>
+        <w:bidi w:val="0"/>
+        <w:ind w:left="0" w:right="0" w:hanging="0"/>
+        <w:jc w:val="left"/>
+        <w:rPr>
+          <w:u w:val="none" w:color="000000"/>
+          <w:lang w:val="en-US"/>
+          <w14:textOutline w14:w="12700" w14:cap="flat">
+            <w14:noFill/>
+            <w14:miter w14:lim="400000"/>
+          </w14:textOutline>
+        </w:rPr>
+      </w:pPr>
+      <w:r>
+        <w:rPr>
+          <w:u w:val="none" w:color="000000"/>
+          <w:lang w:val="en-US"/>
+          <w14:textOutline w14:w="12700" w14:cap="flat">
+            <w14:noFill/>
+            <w14:miter w14:lim="400000"/>
+          </w14:textOutline>
+        </w:rPr>
+      </w:r>
+    </w:p>
+    <w:p>
+      <w:pPr>
+        <w:pStyle w:val="Body"/>
+        <w:bidi w:val="0"/>
+        <w:ind w:left="0" w:right="0" w:hanging="0"/>
+        <w:jc w:val="left"/>
+        <w:rPr>
+          <w:u w:val="none" w:color="000000"/>
+          <w:lang w:val="en-US"/>
+          <w14:textOutline w14:w="12700" w14:cap="flat">
+            <w14:noFill/>
+            <w14:miter w14:lim="400000"/>
+          </w14:textOutline>
+        </w:rPr>
+      </w:pPr>
+      <w:r>
+        <w:rPr>
+          <w:u w:val="none" w:color="000000"/>
+          <w:lang w:val="en-US"/>
+          <w14:textOutline w14:w="12700" w14:cap="flat">
+            <w14:noFill/>
+            <w14:miter w14:lim="400000"/>
+          </w14:textOutline>
+        </w:rPr>
+      </w:r>
+    </w:p>
+    <w:p>
+      <w:pPr>
         <w:pStyle w:val="Heading2"/>
         <w:numPr>
           <w:ilvl w:val="0"/>
@@ -6707,7 +7307,94 @@
             <w14:miter w14:lim="400000"/>
           </w14:textOutline>
         </w:rPr>
-        <w:t xml:space="preserve">This server uses HTTPS with server and client side certificates. </w:t>
+        <w:t xml:space="preserve">This </w:t>
+      </w:r>
+      <w:r>
+        <w:rPr>
+          <w:rFonts w:eastAsia="Helvetica Neue" w:cs="Helvetica Neue"/>
+          <w:b w:val="false"/>
+          <w:bCs w:val="false"/>
+          <w:i w:val="false"/>
+          <w:iCs w:val="false"/>
+          <w:caps w:val="false"/>
+          <w:smallCaps w:val="false"/>
+          <w:strike w:val="false"/>
+          <w:dstrike w:val="false"/>
+          <w:outline w:val="false"/>
+          <w:emboss w:val="false"/>
+          <w:imprint w:val="false"/>
+          <w:vanish w:val="false"/>
+          <w:color w:val="000000"/>
+          <w:spacing w:val="0"/>
+          <w:w w:val="100"/>
+          <w:kern w:val="0"/>
+          <w:position w:val="0"/>
+          <w:sz w:val="24"/>
+          <w:sz w:val="24"/>
+          <w:szCs w:val="24"/>
+          <w:u w:val="none" w:color="000000"/>
+          <w:vertAlign w:val="baseline"/>
+          <w:lang w:val="sv-SE" w:eastAsia="zh-CN" w:bidi="hi-IN"/>
+          <w14:textOutline w14:w="12700" w14:cap="flat">
+            <w14:noFill/>
+            <w14:miter w14:lim="400000"/>
+          </w14:textOutline>
+        </w:rPr>
+        <w:t>service</w:t>
+      </w:r>
+      <w:r>
+        <w:rPr>
+          <w:u w:val="none" w:color="000000"/>
+          <w:lang w:val="sv-SE"/>
+          <w14:textOutline w14:w="12700" w14:cap="flat">
+            <w14:noFill/>
+            <w14:miter w14:lim="400000"/>
+          </w14:textOutline>
+        </w:rPr>
+        <w:t xml:space="preserve"> uses HTTPS with </w:t>
+      </w:r>
+      <w:r>
+        <w:rPr>
+          <w:rFonts w:eastAsia="Helvetica Neue" w:cs="Helvetica Neue"/>
+          <w:b w:val="false"/>
+          <w:bCs w:val="false"/>
+          <w:i w:val="false"/>
+          <w:iCs w:val="false"/>
+          <w:caps w:val="false"/>
+          <w:smallCaps w:val="false"/>
+          <w:strike w:val="false"/>
+          <w:dstrike w:val="false"/>
+          <w:outline w:val="false"/>
+          <w:emboss w:val="false"/>
+          <w:imprint w:val="false"/>
+          <w:vanish w:val="false"/>
+          <w:color w:val="000000"/>
+          <w:spacing w:val="0"/>
+          <w:w w:val="100"/>
+          <w:kern w:val="0"/>
+          <w:position w:val="0"/>
+          <w:sz w:val="24"/>
+          <w:sz w:val="24"/>
+          <w:szCs w:val="24"/>
+          <w:u w:val="none" w:color="000000"/>
+          <w:vertAlign w:val="baseline"/>
+          <w:lang w:val="sv-SE" w:eastAsia="zh-CN" w:bidi="hi-IN"/>
+          <w14:textOutline w14:w="12700" w14:cap="flat">
+            <w14:noFill/>
+            <w14:miter w14:lim="400000"/>
+          </w14:textOutline>
+        </w:rPr>
+        <w:t>token based authorization provided by the Authorization core system.</w:t>
+      </w:r>
+      <w:r>
+        <w:rPr>
+          <w:u w:val="none" w:color="000000"/>
+          <w:lang w:val="sv-SE"/>
+          <w14:textOutline w14:w="12700" w14:cap="flat">
+            <w14:noFill/>
+            <w14:miter w14:lim="400000"/>
+          </w14:textOutline>
+        </w:rPr>
         <w:br/>
       </w:r>
     </w:p>
@@ -6784,7 +7471,51 @@
             <w14:miter w14:lim="400000"/>
           </w14:textOutline>
         </w:rPr>
-        <w:t>The service uses applications certificates.</w:t>
+        <w:t xml:space="preserve">The service uses </w:t>
+      </w:r>
+      <w:r>
+        <w:rPr>
+          <w:rFonts w:eastAsia="Helvetica Neue" w:cs="Helvetica Neue"/>
+          <w:b w:val="false"/>
+          <w:bCs w:val="false"/>
+          <w:i w:val="false"/>
+          <w:iCs w:val="false"/>
+          <w:caps w:val="false"/>
+          <w:smallCaps w:val="false"/>
+          <w:strike w:val="false"/>
+          <w:dstrike w:val="false"/>
+          <w:outline w:val="false"/>
+          <w:emboss w:val="false"/>
+          <w:imprint w:val="false"/>
+          <w:vanish w:val="false"/>
+          <w:color w:val="000000"/>
+          <w:spacing w:val="0"/>
+          <w:w w:val="100"/>
+          <w:kern w:val="0"/>
+          <w:position w:val="0"/>
+          <w:sz w:val="24"/>
+          <w:sz w:val="24"/>
+          <w:szCs w:val="24"/>
+          <w:u w:val="none" w:color="000000"/>
+          <w:vertAlign w:val="baseline"/>
+          <w:lang w:val="sv-SE" w:eastAsia="zh-CN" w:bidi="hi-IN"/>
+          <w14:textOutline w14:w="12700" w14:cap="flat">
+            <w14:noFill/>
+            <w14:miter w14:lim="400000"/>
+          </w14:textOutline>
+        </w:rPr>
+        <w:t>client</w:t>
+      </w:r>
+      <w:r>
+        <w:rPr>
+          <w:u w:val="none" w:color="000000"/>
+          <w:lang w:val="sv-SE"/>
+          <w14:textOutline w14:w="12700" w14:cap="flat">
+            <w14:noFill/>
+            <w14:miter w14:lim="400000"/>
+          </w14:textOutline>
+        </w:rPr>
+        <w:t xml:space="preserve"> certificates.</w:t>
       </w:r>
     </w:p>
     <w:p>
@@ -9675,7 +10406,7 @@
     </w:r>
     <w:r>
       <w:rPr/>
-      <w:t>7</w:t>
+      <w:t>8</w:t>
     </w:r>
     <w:r>
       <w:rPr/>
@@ -9701,7 +10432,7 @@
     </w:r>
     <w:r>
       <w:rPr/>
-      <w:t>7</w:t>
+      <w:t>8</w:t>
     </w:r>
     <w:r>
       <w:rPr/>

</xml_diff>